<commit_message>
improve comment handling and add selection sort
</commit_message>
<xml_diff>
--- a/report.docx
+++ b/report.docx
@@ -265,7 +265,18 @@
           <w:sz w:val="32"/>
           <w:szCs w:val="32"/>
         </w:rPr>
-        <w:t>Submitted on 28</w:t>
+        <w:t xml:space="preserve">Submitted on </w:t>
+      </w:r>
+      <w:r>
+        <w:rPr>
+          <w:rFonts w:ascii="Aptos" w:hAnsi="Aptos"/>
+          <w:b/>
+          <w:bCs/>
+          <w:color w:val="404040" w:themeColor="text1" w:themeTint="BF"/>
+          <w:sz w:val="32"/>
+          <w:szCs w:val="32"/>
+        </w:rPr>
+        <w:t>30</w:t>
       </w:r>
       <w:r>
         <w:rPr>
@@ -594,7 +605,7 @@
         </w:rPr>
         <w:lastRenderedPageBreak/>
         <w:drawing>
-          <wp:anchor distT="0" distB="0" distL="114300" distR="114300" simplePos="0" relativeHeight="251658240" behindDoc="0" locked="0" layoutInCell="1" allowOverlap="1" wp14:anchorId="3125C4F5" wp14:editId="52C97877">
+          <wp:anchor distT="0" distB="0" distL="114300" distR="114300" simplePos="0" relativeHeight="251658240" behindDoc="0" locked="0" layoutInCell="1" allowOverlap="1" wp14:anchorId="3125C4F5" wp14:editId="57105E65">
             <wp:simplePos x="0" y="0"/>
             <wp:positionH relativeFrom="column">
               <wp:posOffset>35560</wp:posOffset>
@@ -6180,13 +6191,7 @@
               <w:rPr>
                 <w:rStyle w:val="CodeChar"/>
               </w:rPr>
-              <w:t>ARG_</w:t>
-            </w:r>
-            <w:r>
-              <w:rPr>
-                <w:rStyle w:val="CodeChar"/>
-              </w:rPr>
-              <w:t>2</w:t>
+              <w:t>ARG_2</w:t>
             </w:r>
             <w:r>
               <w:rPr>
@@ -6410,19 +6415,7 @@
               <w:rPr>
                 <w:rFonts w:ascii="Aptos" w:hAnsi="Aptos"/>
               </w:rPr>
-              <w:t xml:space="preserve"> </w:t>
-            </w:r>
-            <w:r>
-              <w:rPr>
-                <w:rFonts w:ascii="Aptos" w:hAnsi="Aptos"/>
-              </w:rPr>
-              <w:t xml:space="preserve">&gt; </w:t>
-            </w:r>
-            <w:r>
-              <w:rPr>
-                <w:rFonts w:ascii="Aptos" w:hAnsi="Aptos"/>
-              </w:rPr>
-              <w:t xml:space="preserve"> </w:t>
+              <w:t xml:space="preserve"> &gt;  </w:t>
             </w:r>
             <w:r>
               <w:rPr>
@@ -8623,16 +8616,7 @@
           <w:sz w:val="48"/>
           <w:szCs w:val="48"/>
         </w:rPr>
-        <w:t>Architecture</w:t>
-      </w:r>
-      <w:r>
-        <w:rPr>
-          <w:rFonts w:ascii="Aptos" w:hAnsi="Aptos"/>
-          <w:b/>
-          <w:sz w:val="48"/>
-          <w:szCs w:val="48"/>
-        </w:rPr>
-        <w:t xml:space="preserve"> Implementation in Logi</w:t>
+        <w:t>Architecture Implementation in Logi</w:t>
       </w:r>
       <w:r>
         <w:rPr>
@@ -8886,16 +8870,7 @@
           <w:szCs w:val="40"/>
         </w:rPr>
         <w:lastRenderedPageBreak/>
-        <w:t>Implementation</w:t>
-      </w:r>
-      <w:r>
-        <w:rPr>
-          <w:rFonts w:ascii="Aptos" w:hAnsi="Aptos"/>
-          <w:b/>
-          <w:sz w:val="40"/>
-          <w:szCs w:val="40"/>
-        </w:rPr>
-        <w:t xml:space="preserve"> of Architectural Components</w:t>
+        <w:t>Implementation of Architectural Components</w:t>
       </w:r>
     </w:p>
     <w:p>
@@ -11902,18 +11877,7 @@
                                 <w14:cntxtAlts/>
                               </w:rPr>
                               <w:tab/>
-                              <w:t xml:space="preserve"># update flag to </w:t>
-                            </w:r>
-                            <w:r>
-                              <w:rPr>
-                                <w:rFonts w:ascii="Cascadia Code" w:hAnsi="Cascadia Code"/>
-                                <w:color w:val="7F7F7F" w:themeColor="text1" w:themeTint="80"/>
-                                <w:sz w:val="20"/>
-                                <w:szCs w:val="20"/>
-                                <w14:ligatures w14:val="all"/>
-                                <w14:cntxtAlts/>
-                              </w:rPr>
-                              <w:t>swapped (= 0)</w:t>
+                              <w:t># update flag to swapped (= 0)</w:t>
                             </w:r>
                           </w:p>
                           <w:p>
@@ -13000,18 +12964,7 @@
                           <w14:cntxtAlts/>
                         </w:rPr>
                         <w:tab/>
-                        <w:t xml:space="preserve"># update flag to </w:t>
-                      </w:r>
-                      <w:r>
-                        <w:rPr>
-                          <w:rFonts w:ascii="Cascadia Code" w:hAnsi="Cascadia Code"/>
-                          <w:color w:val="7F7F7F" w:themeColor="text1" w:themeTint="80"/>
-                          <w:sz w:val="20"/>
-                          <w:szCs w:val="20"/>
-                          <w14:ligatures w14:val="all"/>
-                          <w14:cntxtAlts/>
-                        </w:rPr>
-                        <w:t>swapped (= 0)</w:t>
+                        <w:t># update flag to swapped (= 0)</w:t>
                       </w:r>
                     </w:p>
                     <w:p>
@@ -13431,27 +13384,7 @@
           <w:sz w:val="32"/>
           <w:szCs w:val="32"/>
         </w:rPr>
-        <w:t>(i</w:t>
-      </w:r>
-      <w:r>
-        <w:rPr>
-          <w:rFonts w:ascii="Aptos" w:hAnsi="Aptos"/>
-          <w:b/>
-          <w:bCs/>
-          <w:sz w:val="32"/>
-          <w:szCs w:val="32"/>
-        </w:rPr>
-        <w:t>i</w:t>
-      </w:r>
-      <w:r>
-        <w:rPr>
-          <w:rFonts w:ascii="Aptos" w:hAnsi="Aptos"/>
-          <w:b/>
-          <w:bCs/>
-          <w:sz w:val="32"/>
-          <w:szCs w:val="32"/>
-        </w:rPr>
-        <w:t xml:space="preserve">)   </w:t>
+        <w:t xml:space="preserve">(ii)   </w:t>
       </w:r>
       <w:r>
         <w:rPr>
@@ -16431,33 +16364,7 @@
             <w:szCs w:val="28"/>
             <w:lang w:val="en-IN"/>
           </w:rPr>
-          <w:t>https://github.com/pranavaat</w:t>
-        </w:r>
-        <w:r>
-          <w:rPr>
-            <w:rStyle w:val="Hyperlink"/>
-            <w:rFonts w:ascii="Aptos" w:hAnsi="Aptos"/>
-            <w:b/>
-            <w:bCs/>
-            <w:color w:val="034990" w:themeColor="hyperlink" w:themeShade="BF"/>
-            <w:sz w:val="28"/>
-            <w:szCs w:val="28"/>
-            <w:lang w:val="en-IN"/>
-          </w:rPr>
-          <w:t>h</w:t>
-        </w:r>
-        <w:r>
-          <w:rPr>
-            <w:rStyle w:val="Hyperlink"/>
-            <w:rFonts w:ascii="Aptos" w:hAnsi="Aptos"/>
-            <w:b/>
-            <w:bCs/>
-            <w:color w:val="034990" w:themeColor="hyperlink" w:themeShade="BF"/>
-            <w:sz w:val="28"/>
-            <w:szCs w:val="28"/>
-            <w:lang w:val="en-IN"/>
-          </w:rPr>
-          <w:t>rey/Processor-Architecture</w:t>
+          <w:t>https://github.com/pranavaathrey/Processor-Architecture</w:t>
         </w:r>
       </w:hyperlink>
     </w:p>
@@ -19928,6 +19835,7 @@
   <w:style w:type="character" w:default="1" w:styleId="DefaultParagraphFont">
     <w:name w:val="Default Paragraph Font"/>
     <w:uiPriority w:val="1"/>
+    <w:semiHidden/>
     <w:unhideWhenUsed/>
   </w:style>
   <w:style w:type="table" w:default="1" w:styleId="TableNormal">
@@ -20362,7 +20270,7 @@
       <w:kern w:val="0"/>
       <w:sz w:val="24"/>
       <w:szCs w:val="24"/>
-      <w:lang w:val="en-US"/>
+      <w:lang w:val="en-US" w:eastAsia="en-IN"/>
       <w14:ligatures w14:val="none"/>
     </w:rPr>
     <w:tblPr>

</xml_diff>